<commit_message>
Pflichtenheft nach Geutners gusto angepasst
</commit_message>
<xml_diff>
--- a/doku/Pflichtenheft.docx
+++ b/doku/Pflichtenheft.docx
@@ -66,14 +66,567 @@
           <w:rFonts w:ascii="Arial" w:hAnsi="Arial" w:cs="Arial"/>
           <w:sz w:val="24"/>
         </w:rPr>
-        <w:t>Ein grafisches Spielfeld mit: Schiffsarten, aktuellem Spielbrett, Trefferanzeige</w:t>
-      </w:r>
-      <w:r>
-        <w:rPr>
-          <w:rFonts w:ascii="Arial" w:hAnsi="Arial" w:cs="Arial"/>
-          <w:sz w:val="24"/>
-        </w:rPr>
-        <w:t xml:space="preserve"> auf dem Spielfeld</w:t>
+        <w:t xml:space="preserve">Ein grafische Oberfläche </w:t>
+      </w:r>
+      <w:r>
+        <w:rPr>
+          <w:rFonts w:ascii="Arial" w:hAnsi="Arial" w:cs="Arial"/>
+          <w:sz w:val="24"/>
+        </w:rPr>
+        <w:t>mit: Schiffsarten, aktuellem Spielbrett, Trefferanzeige</w:t>
+      </w:r>
+      <w:r>
+        <w:rPr>
+          <w:rFonts w:ascii="Arial" w:hAnsi="Arial" w:cs="Arial"/>
+          <w:sz w:val="24"/>
+        </w:rPr>
+        <w:t xml:space="preserve"> auf dem </w:t>
+      </w:r>
+      <w:r>
+        <w:rPr>
+          <w:rFonts w:ascii="Arial" w:hAnsi="Arial" w:cs="Arial"/>
+          <w:sz w:val="24"/>
+        </w:rPr>
+        <w:t>Spielbrett</w:t>
+      </w:r>
+      <w:r>
+        <w:rPr>
+          <w:rFonts w:ascii="Arial" w:hAnsi="Arial" w:cs="Arial"/>
+          <w:sz w:val="24"/>
+        </w:rPr>
+        <w:t>, Statuskarte mit Anzeige von Treffern und Nicht-Treffern, Zeitanzeige, verbleibende Anzahl an gegnerischen Schiffen</w:t>
+      </w:r>
+    </w:p>
+    <w:p>
+      <w:pPr>
+        <w:pStyle w:val="Listenabsatz"/>
+        <w:numPr>
+          <w:ilvl w:val="0"/>
+          <w:numId w:val="1"/>
+        </w:numPr>
+        <w:spacing w:line="360" w:lineRule="auto"/>
+        <w:rPr>
+          <w:rFonts w:ascii="Arial" w:hAnsi="Arial" w:cs="Arial"/>
+          <w:sz w:val="24"/>
+        </w:rPr>
+      </w:pPr>
+      <w:r>
+        <w:rPr>
+          <w:rFonts w:ascii="Arial" w:hAnsi="Arial" w:cs="Arial"/>
+          <w:sz w:val="24"/>
+        </w:rPr>
+        <w:t>Der Spieler kann vor dem Spielbeginn seine Schiffe auf dem Spielbrett platzieren</w:t>
+      </w:r>
+    </w:p>
+    <w:p>
+      <w:pPr>
+        <w:pStyle w:val="Listenabsatz"/>
+        <w:numPr>
+          <w:ilvl w:val="0"/>
+          <w:numId w:val="1"/>
+        </w:numPr>
+        <w:spacing w:line="360" w:lineRule="auto"/>
+        <w:rPr>
+          <w:rFonts w:ascii="Arial" w:hAnsi="Arial" w:cs="Arial"/>
+          <w:sz w:val="24"/>
+        </w:rPr>
+      </w:pPr>
+      <w:r>
+        <w:rPr>
+          <w:rFonts w:ascii="Arial" w:hAnsi="Arial" w:cs="Arial"/>
+          <w:sz w:val="24"/>
+        </w:rPr>
+        <w:t>Vor dem Spielbeginn gibt der Spieler einen Namen an</w:t>
+      </w:r>
+    </w:p>
+    <w:p>
+      <w:pPr>
+        <w:pStyle w:val="Listenabsatz"/>
+        <w:numPr>
+          <w:ilvl w:val="0"/>
+          <w:numId w:val="1"/>
+        </w:numPr>
+        <w:spacing w:line="360" w:lineRule="auto"/>
+        <w:rPr>
+          <w:rFonts w:ascii="Arial" w:hAnsi="Arial" w:cs="Arial"/>
+          <w:sz w:val="24"/>
+        </w:rPr>
+      </w:pPr>
+      <w:r>
+        <w:rPr>
+          <w:rFonts w:ascii="Arial" w:hAnsi="Arial" w:cs="Arial"/>
+          <w:sz w:val="24"/>
+        </w:rPr>
+        <w:t>Unterschiedliche Spielmodi</w:t>
+      </w:r>
+    </w:p>
+    <w:p>
+      <w:pPr>
+        <w:pStyle w:val="Listenabsatz"/>
+        <w:numPr>
+          <w:ilvl w:val="1"/>
+          <w:numId w:val="1"/>
+        </w:numPr>
+        <w:spacing w:line="360" w:lineRule="auto"/>
+        <w:rPr>
+          <w:rFonts w:ascii="Arial" w:hAnsi="Arial" w:cs="Arial"/>
+          <w:sz w:val="24"/>
+        </w:rPr>
+      </w:pPr>
+      <w:r>
+        <w:rPr>
+          <w:rFonts w:ascii="Arial" w:hAnsi="Arial" w:cs="Arial"/>
+          <w:sz w:val="24"/>
+        </w:rPr>
+        <w:t>Standard (klassisches Schiffe versenken)</w:t>
+      </w:r>
+    </w:p>
+    <w:p>
+      <w:pPr>
+        <w:pStyle w:val="Listenabsatz"/>
+        <w:numPr>
+          <w:ilvl w:val="1"/>
+          <w:numId w:val="1"/>
+        </w:numPr>
+        <w:spacing w:line="360" w:lineRule="auto"/>
+        <w:rPr>
+          <w:rFonts w:ascii="Arial" w:hAnsi="Arial" w:cs="Arial"/>
+          <w:sz w:val="24"/>
+        </w:rPr>
+      </w:pPr>
+      <w:proofErr w:type="spellStart"/>
+      <w:r>
+        <w:rPr>
+          <w:rFonts w:ascii="Arial" w:hAnsi="Arial" w:cs="Arial"/>
+          <w:sz w:val="24"/>
+        </w:rPr>
+        <w:t>Survival</w:t>
+      </w:r>
+      <w:proofErr w:type="spellEnd"/>
+      <w:r>
+        <w:rPr>
+          <w:rFonts w:ascii="Arial" w:hAnsi="Arial" w:cs="Arial"/>
+          <w:sz w:val="24"/>
+        </w:rPr>
+        <w:t xml:space="preserve"> (neue Gegner erscheinen, bis man verliert)</w:t>
+      </w:r>
+    </w:p>
+    <w:p>
+      <w:pPr>
+        <w:pStyle w:val="Listenabsatz"/>
+        <w:numPr>
+          <w:ilvl w:val="1"/>
+          <w:numId w:val="1"/>
+        </w:numPr>
+        <w:spacing w:line="360" w:lineRule="auto"/>
+        <w:rPr>
+          <w:rFonts w:ascii="Arial" w:hAnsi="Arial" w:cs="Arial"/>
+          <w:sz w:val="24"/>
+        </w:rPr>
+      </w:pPr>
+      <w:proofErr w:type="spellStart"/>
+      <w:r>
+        <w:rPr>
+          <w:rFonts w:ascii="Arial" w:hAnsi="Arial" w:cs="Arial"/>
+          <w:sz w:val="24"/>
+        </w:rPr>
+        <w:t>Advanced</w:t>
+      </w:r>
+      <w:proofErr w:type="spellEnd"/>
+      <w:r>
+        <w:rPr>
+          <w:rFonts w:ascii="Arial" w:hAnsi="Arial" w:cs="Arial"/>
+          <w:sz w:val="24"/>
+        </w:rPr>
+        <w:t xml:space="preserve"> (</w:t>
+      </w:r>
+      <w:proofErr w:type="spellStart"/>
+      <w:r>
+        <w:rPr>
+          <w:rFonts w:ascii="Arial" w:hAnsi="Arial" w:cs="Arial"/>
+          <w:sz w:val="24"/>
+        </w:rPr>
+        <w:t>Survival</w:t>
+      </w:r>
+      <w:proofErr w:type="spellEnd"/>
+      <w:r>
+        <w:rPr>
+          <w:rFonts w:ascii="Arial" w:hAnsi="Arial" w:cs="Arial"/>
+          <w:sz w:val="24"/>
+        </w:rPr>
+        <w:t xml:space="preserve">) Mode (Schiffe besitzen Spezialfähigkeiten, bspw. Torpedo; Kombinierbar mit </w:t>
+      </w:r>
+      <w:proofErr w:type="spellStart"/>
+      <w:r>
+        <w:rPr>
+          <w:rFonts w:ascii="Arial" w:hAnsi="Arial" w:cs="Arial"/>
+          <w:sz w:val="24"/>
+        </w:rPr>
+        <w:t>Survival</w:t>
+      </w:r>
+      <w:proofErr w:type="spellEnd"/>
+      <w:r>
+        <w:rPr>
+          <w:rFonts w:ascii="Arial" w:hAnsi="Arial" w:cs="Arial"/>
+          <w:sz w:val="24"/>
+        </w:rPr>
+        <w:t>)</w:t>
+      </w:r>
+    </w:p>
+    <w:p>
+      <w:pPr>
+        <w:pStyle w:val="Listenabsatz"/>
+        <w:numPr>
+          <w:ilvl w:val="0"/>
+          <w:numId w:val="1"/>
+        </w:numPr>
+        <w:spacing w:line="360" w:lineRule="auto"/>
+        <w:rPr>
+          <w:rFonts w:ascii="Arial" w:hAnsi="Arial" w:cs="Arial"/>
+          <w:sz w:val="24"/>
+        </w:rPr>
+      </w:pPr>
+      <w:r>
+        <w:rPr>
+          <w:rFonts w:ascii="Arial" w:hAnsi="Arial" w:cs="Arial"/>
+          <w:sz w:val="24"/>
+        </w:rPr>
+        <w:t>Einstellungsmöglichkeiten</w:t>
+      </w:r>
+    </w:p>
+    <w:p>
+      <w:pPr>
+        <w:pStyle w:val="Listenabsatz"/>
+        <w:numPr>
+          <w:ilvl w:val="1"/>
+          <w:numId w:val="1"/>
+        </w:numPr>
+        <w:spacing w:line="360" w:lineRule="auto"/>
+        <w:rPr>
+          <w:rFonts w:ascii="Arial" w:hAnsi="Arial" w:cs="Arial"/>
+          <w:sz w:val="24"/>
+        </w:rPr>
+      </w:pPr>
+      <w:r>
+        <w:rPr>
+          <w:rFonts w:ascii="Arial" w:hAnsi="Arial" w:cs="Arial"/>
+          <w:sz w:val="24"/>
+        </w:rPr>
+        <w:t>Größe des Spielfelds</w:t>
+      </w:r>
+    </w:p>
+    <w:p>
+      <w:pPr>
+        <w:pStyle w:val="Listenabsatz"/>
+        <w:numPr>
+          <w:ilvl w:val="1"/>
+          <w:numId w:val="1"/>
+        </w:numPr>
+        <w:spacing w:line="360" w:lineRule="auto"/>
+        <w:rPr>
+          <w:rFonts w:ascii="Arial" w:hAnsi="Arial" w:cs="Arial"/>
+          <w:sz w:val="24"/>
+        </w:rPr>
+      </w:pPr>
+      <w:r>
+        <w:rPr>
+          <w:rFonts w:ascii="Arial" w:hAnsi="Arial" w:cs="Arial"/>
+          <w:sz w:val="24"/>
+        </w:rPr>
+        <w:t>Schiffsfarben</w:t>
+      </w:r>
+    </w:p>
+    <w:p>
+      <w:pPr>
+        <w:pStyle w:val="Listenabsatz"/>
+        <w:numPr>
+          <w:ilvl w:val="1"/>
+          <w:numId w:val="1"/>
+        </w:numPr>
+        <w:spacing w:line="360" w:lineRule="auto"/>
+        <w:rPr>
+          <w:rFonts w:ascii="Arial" w:hAnsi="Arial" w:cs="Arial"/>
+          <w:sz w:val="24"/>
+        </w:rPr>
+      </w:pPr>
+      <w:r>
+        <w:rPr>
+          <w:rFonts w:ascii="Arial" w:hAnsi="Arial" w:cs="Arial"/>
+          <w:sz w:val="24"/>
+        </w:rPr>
+        <w:t>Stärke der KI-Gegner</w:t>
+      </w:r>
+      <w:r>
+        <w:rPr>
+          <w:rFonts w:ascii="Arial" w:hAnsi="Arial" w:cs="Arial"/>
+          <w:sz w:val="24"/>
+        </w:rPr>
+        <w:t xml:space="preserve"> (basierend auf Algorithmus)</w:t>
+      </w:r>
+      <w:r>
+        <w:rPr>
+          <w:rFonts w:ascii="Arial" w:hAnsi="Arial" w:cs="Arial"/>
+          <w:sz w:val="24"/>
+        </w:rPr>
+        <w:t>:</w:t>
+      </w:r>
+    </w:p>
+    <w:p>
+      <w:pPr>
+        <w:pStyle w:val="Listenabsatz"/>
+        <w:numPr>
+          <w:ilvl w:val="2"/>
+          <w:numId w:val="1"/>
+        </w:numPr>
+        <w:spacing w:line="360" w:lineRule="auto"/>
+        <w:rPr>
+          <w:rFonts w:ascii="Arial" w:hAnsi="Arial" w:cs="Arial"/>
+          <w:sz w:val="24"/>
+        </w:rPr>
+      </w:pPr>
+      <w:r>
+        <w:rPr>
+          <w:rFonts w:ascii="Arial" w:hAnsi="Arial" w:cs="Arial"/>
+          <w:sz w:val="24"/>
+        </w:rPr>
+        <w:t>Leicht: KI-Gegner schießt jedes Mal auf ein zufälliges Feld</w:t>
+      </w:r>
+    </w:p>
+    <w:p>
+      <w:pPr>
+        <w:pStyle w:val="Listenabsatz"/>
+        <w:numPr>
+          <w:ilvl w:val="2"/>
+          <w:numId w:val="1"/>
+        </w:numPr>
+        <w:spacing w:line="360" w:lineRule="auto"/>
+        <w:rPr>
+          <w:rFonts w:ascii="Arial" w:hAnsi="Arial" w:cs="Arial"/>
+          <w:sz w:val="24"/>
+        </w:rPr>
+      </w:pPr>
+      <w:r>
+        <w:rPr>
+          <w:rFonts w:ascii="Arial" w:hAnsi="Arial" w:cs="Arial"/>
+          <w:sz w:val="24"/>
+        </w:rPr>
+        <w:t xml:space="preserve">Normal: KI-Gegner </w:t>
+      </w:r>
+      <w:r>
+        <w:rPr>
+          <w:rFonts w:ascii="Arial" w:hAnsi="Arial" w:cs="Arial"/>
+          <w:sz w:val="24"/>
+        </w:rPr>
+        <w:t>schießt zunächst zufällig und bei Treffer versucht es das getroffene Schiff komplett zu zerstören</w:t>
+      </w:r>
+    </w:p>
+    <w:p>
+      <w:pPr>
+        <w:pStyle w:val="Listenabsatz"/>
+        <w:numPr>
+          <w:ilvl w:val="1"/>
+          <w:numId w:val="1"/>
+        </w:numPr>
+        <w:spacing w:line="360" w:lineRule="auto"/>
+        <w:rPr>
+          <w:rFonts w:ascii="Arial" w:hAnsi="Arial" w:cs="Arial"/>
+          <w:sz w:val="24"/>
+        </w:rPr>
+      </w:pPr>
+      <w:r>
+        <w:rPr>
+          <w:rFonts w:ascii="Arial" w:hAnsi="Arial" w:cs="Arial"/>
+          <w:sz w:val="24"/>
+        </w:rPr>
+        <w:t>Anzahl der Schiffe pro Schiffstyp</w:t>
+      </w:r>
+    </w:p>
+    <w:p>
+      <w:pPr>
+        <w:pStyle w:val="Listenabsatz"/>
+        <w:numPr>
+          <w:ilvl w:val="1"/>
+          <w:numId w:val="1"/>
+        </w:numPr>
+        <w:spacing w:line="360" w:lineRule="auto"/>
+        <w:rPr>
+          <w:rFonts w:ascii="Arial" w:hAnsi="Arial" w:cs="Arial"/>
+          <w:sz w:val="24"/>
+        </w:rPr>
+      </w:pPr>
+      <w:r>
+        <w:rPr>
+          <w:rFonts w:ascii="Arial" w:hAnsi="Arial" w:cs="Arial"/>
+          <w:sz w:val="24"/>
+        </w:rPr>
+        <w:t>Spielmodus</w:t>
+      </w:r>
+    </w:p>
+    <w:p>
+      <w:pPr>
+        <w:pStyle w:val="Listenabsatz"/>
+        <w:numPr>
+          <w:ilvl w:val="1"/>
+          <w:numId w:val="1"/>
+        </w:numPr>
+        <w:spacing w:line="360" w:lineRule="auto"/>
+        <w:rPr>
+          <w:rFonts w:ascii="Arial" w:hAnsi="Arial" w:cs="Arial"/>
+          <w:sz w:val="24"/>
+        </w:rPr>
+      </w:pPr>
+      <w:proofErr w:type="spellStart"/>
+      <w:r>
+        <w:rPr>
+          <w:rFonts w:ascii="Arial" w:hAnsi="Arial" w:cs="Arial"/>
+          <w:sz w:val="24"/>
+        </w:rPr>
+        <w:t>Rundentimer</w:t>
+      </w:r>
+      <w:proofErr w:type="spellEnd"/>
+    </w:p>
+    <w:p>
+      <w:pPr>
+        <w:pStyle w:val="berschrift2"/>
+        <w:spacing w:line="360" w:lineRule="auto"/>
+        <w:rPr>
+          <w:rFonts w:ascii="Arial" w:hAnsi="Arial" w:cs="Arial"/>
+        </w:rPr>
+      </w:pPr>
+      <w:r>
+        <w:rPr>
+          <w:rFonts w:ascii="Arial" w:hAnsi="Arial" w:cs="Arial"/>
+        </w:rPr>
+        <w:t>Wunschkriterien</w:t>
+      </w:r>
+    </w:p>
+    <w:p>
+      <w:pPr>
+        <w:pStyle w:val="Listenabsatz"/>
+        <w:numPr>
+          <w:ilvl w:val="0"/>
+          <w:numId w:val="1"/>
+        </w:numPr>
+        <w:spacing w:line="360" w:lineRule="auto"/>
+        <w:rPr>
+          <w:rFonts w:ascii="Arial" w:hAnsi="Arial" w:cs="Arial"/>
+          <w:sz w:val="24"/>
+        </w:rPr>
+      </w:pPr>
+      <w:r>
+        <w:rPr>
+          <w:rFonts w:ascii="Arial" w:hAnsi="Arial" w:cs="Arial"/>
+          <w:sz w:val="24"/>
+        </w:rPr>
+        <w:t xml:space="preserve">KI-Gegner Stärke </w:t>
+      </w:r>
+      <w:r>
+        <w:rPr>
+          <w:rFonts w:ascii="Arial" w:hAnsi="Arial" w:cs="Arial"/>
+          <w:sz w:val="24"/>
+        </w:rPr>
+        <w:t>„Schwer“ (Allwissender KI-Gegner)</w:t>
+      </w:r>
+    </w:p>
+    <w:p>
+      <w:pPr>
+        <w:pStyle w:val="Listenabsatz"/>
+        <w:numPr>
+          <w:ilvl w:val="0"/>
+          <w:numId w:val="1"/>
+        </w:numPr>
+        <w:spacing w:line="360" w:lineRule="auto"/>
+        <w:rPr>
+          <w:rFonts w:ascii="Arial" w:hAnsi="Arial" w:cs="Arial"/>
+          <w:sz w:val="24"/>
+        </w:rPr>
+      </w:pPr>
+      <w:r>
+        <w:rPr>
+          <w:rFonts w:ascii="Arial" w:hAnsi="Arial" w:cs="Arial"/>
+          <w:sz w:val="24"/>
+        </w:rPr>
+        <w:t xml:space="preserve">KI-Gegner basierend auf einem </w:t>
+      </w:r>
+      <w:proofErr w:type="spellStart"/>
+      <w:r>
+        <w:rPr>
+          <w:rFonts w:ascii="Arial" w:hAnsi="Arial" w:cs="Arial"/>
+          <w:sz w:val="24"/>
+        </w:rPr>
+        <w:t>Neural</w:t>
+      </w:r>
+      <w:proofErr w:type="spellEnd"/>
+      <w:r>
+        <w:rPr>
+          <w:rFonts w:ascii="Arial" w:hAnsi="Arial" w:cs="Arial"/>
+          <w:sz w:val="24"/>
+        </w:rPr>
+        <w:t xml:space="preserve"> Network</w:t>
+      </w:r>
+    </w:p>
+    <w:p>
+      <w:pPr>
+        <w:pStyle w:val="Listenabsatz"/>
+        <w:numPr>
+          <w:ilvl w:val="0"/>
+          <w:numId w:val="1"/>
+        </w:numPr>
+        <w:spacing w:line="360" w:lineRule="auto"/>
+        <w:rPr>
+          <w:rFonts w:ascii="Arial" w:hAnsi="Arial" w:cs="Arial"/>
+          <w:sz w:val="24"/>
+        </w:rPr>
+      </w:pPr>
+      <w:r>
+        <w:rPr>
+          <w:rFonts w:ascii="Arial" w:hAnsi="Arial" w:cs="Arial"/>
+          <w:sz w:val="24"/>
+        </w:rPr>
+        <w:t>Spezialfähigkeiten für Schiffe:</w:t>
+      </w:r>
+    </w:p>
+    <w:p>
+      <w:pPr>
+        <w:pStyle w:val="Listenabsatz"/>
+        <w:numPr>
+          <w:ilvl w:val="1"/>
+          <w:numId w:val="1"/>
+        </w:numPr>
+        <w:spacing w:line="360" w:lineRule="auto"/>
+        <w:rPr>
+          <w:rFonts w:ascii="Arial" w:hAnsi="Arial" w:cs="Arial"/>
+          <w:sz w:val="24"/>
+        </w:rPr>
+      </w:pPr>
+      <w:r>
+        <w:rPr>
+          <w:rFonts w:ascii="Arial" w:hAnsi="Arial" w:cs="Arial"/>
+          <w:sz w:val="24"/>
+        </w:rPr>
+        <w:t>Torpedo (Schuss der eine komplette Spalte trifft)</w:t>
+      </w:r>
+    </w:p>
+    <w:p>
+      <w:pPr>
+        <w:pStyle w:val="Listenabsatz"/>
+        <w:numPr>
+          <w:ilvl w:val="1"/>
+          <w:numId w:val="1"/>
+        </w:numPr>
+        <w:spacing w:line="360" w:lineRule="auto"/>
+        <w:rPr>
+          <w:rFonts w:ascii="Arial" w:hAnsi="Arial" w:cs="Arial"/>
+          <w:sz w:val="24"/>
+        </w:rPr>
+      </w:pPr>
+      <w:r>
+        <w:rPr>
+          <w:rFonts w:ascii="Arial" w:hAnsi="Arial" w:cs="Arial"/>
+          <w:sz w:val="24"/>
+        </w:rPr>
+        <w:lastRenderedPageBreak/>
+        <w:t>Radar (deckt eine bestim</w:t>
       </w:r>
       <w:bookmarkStart w:id="0" w:name="_GoBack"/>
       <w:bookmarkEnd w:id="0"/>
@@ -82,7 +635,100 @@
           <w:rFonts w:ascii="Arial" w:hAnsi="Arial" w:cs="Arial"/>
           <w:sz w:val="24"/>
         </w:rPr>
-        <w:t>, Statuskarte mit Anzeige von Treffern und Nicht-Treffern, Zeitanzeige, verbleibende Anzahl an gegnerischen Schiffen</w:t>
+        <w:t>mte Anzahl an Feldern auf)</w:t>
+      </w:r>
+    </w:p>
+    <w:p>
+      <w:pPr>
+        <w:pStyle w:val="Listenabsatz"/>
+        <w:numPr>
+          <w:ilvl w:val="1"/>
+          <w:numId w:val="1"/>
+        </w:numPr>
+        <w:spacing w:line="360" w:lineRule="auto"/>
+        <w:rPr>
+          <w:rFonts w:ascii="Arial" w:hAnsi="Arial" w:cs="Arial"/>
+          <w:sz w:val="24"/>
+        </w:rPr>
+      </w:pPr>
+      <w:proofErr w:type="spellStart"/>
+      <w:r>
+        <w:rPr>
+          <w:rFonts w:ascii="Arial" w:hAnsi="Arial" w:cs="Arial"/>
+          <w:sz w:val="24"/>
+        </w:rPr>
+        <w:t>Scattershot</w:t>
+      </w:r>
+      <w:proofErr w:type="spellEnd"/>
+      <w:r>
+        <w:rPr>
+          <w:rFonts w:ascii="Arial" w:hAnsi="Arial" w:cs="Arial"/>
+          <w:sz w:val="24"/>
+        </w:rPr>
+        <w:t xml:space="preserve"> (trifft mehrere nebeneinander liegende Felder)</w:t>
+      </w:r>
+    </w:p>
+    <w:p>
+      <w:pPr>
+        <w:pStyle w:val="Listenabsatz"/>
+        <w:numPr>
+          <w:ilvl w:val="1"/>
+          <w:numId w:val="1"/>
+        </w:numPr>
+        <w:spacing w:line="360" w:lineRule="auto"/>
+        <w:rPr>
+          <w:rFonts w:ascii="Arial" w:hAnsi="Arial" w:cs="Arial"/>
+          <w:sz w:val="24"/>
+        </w:rPr>
+      </w:pPr>
+      <w:r>
+        <w:rPr>
+          <w:rFonts w:ascii="Arial" w:hAnsi="Arial" w:cs="Arial"/>
+          <w:sz w:val="24"/>
+        </w:rPr>
+        <w:t>Rüstung (gepanzertes Feld (eines Schiffes) muss mehrmals getroffen werden)</w:t>
+      </w:r>
+    </w:p>
+    <w:p>
+      <w:pPr>
+        <w:pStyle w:val="Listenabsatz"/>
+        <w:numPr>
+          <w:ilvl w:val="1"/>
+          <w:numId w:val="1"/>
+        </w:numPr>
+        <w:spacing w:line="360" w:lineRule="auto"/>
+        <w:rPr>
+          <w:rFonts w:ascii="Arial" w:hAnsi="Arial" w:cs="Arial"/>
+          <w:sz w:val="24"/>
+        </w:rPr>
+      </w:pPr>
+      <w:r>
+        <w:rPr>
+          <w:rFonts w:ascii="Arial" w:hAnsi="Arial" w:cs="Arial"/>
+          <w:sz w:val="24"/>
+        </w:rPr>
+        <w:t>Reparatur (eine bestimme Anzahl an Feldern kann nach einem Treffer wiederhergestellt werden)</w:t>
+      </w:r>
+    </w:p>
+    <w:p>
+      <w:pPr>
+        <w:pStyle w:val="Listenabsatz"/>
+        <w:numPr>
+          <w:ilvl w:val="1"/>
+          <w:numId w:val="1"/>
+        </w:numPr>
+        <w:spacing w:line="360" w:lineRule="auto"/>
+        <w:rPr>
+          <w:rFonts w:ascii="Arial" w:hAnsi="Arial" w:cs="Arial"/>
+          <w:sz w:val="24"/>
+        </w:rPr>
+      </w:pPr>
+      <w:r>
+        <w:rPr>
+          <w:rFonts w:ascii="Arial" w:hAnsi="Arial" w:cs="Arial"/>
+          <w:sz w:val="24"/>
+        </w:rPr>
+        <w:t>Und mögliche weitere</w:t>
       </w:r>
     </w:p>
     <w:p>
@@ -103,7 +749,7 @@
           <w:rFonts w:ascii="Arial" w:hAnsi="Arial" w:cs="Arial"/>
           <w:sz w:val="24"/>
         </w:rPr>
-        <w:t>Der Spieler kann vor dem Spielbeginn seine Schiffe auf dem Spielbrett platzieren</w:t>
+        <w:t>Es soll eine Auswahl an verschiedenen Munitionstypen geben. Besondere Munition soll begrenzt zur Verfügung stehen</w:t>
       </w:r>
     </w:p>
     <w:p>
@@ -124,302 +770,23 @@
           <w:rFonts w:ascii="Arial" w:hAnsi="Arial" w:cs="Arial"/>
           <w:sz w:val="24"/>
         </w:rPr>
-        <w:t>Vor dem Spielbeginn gibt der Spieler einen Namen an</w:t>
-      </w:r>
-    </w:p>
-    <w:p>
-      <w:pPr>
-        <w:pStyle w:val="Listenabsatz"/>
-        <w:numPr>
-          <w:ilvl w:val="0"/>
-          <w:numId w:val="1"/>
-        </w:numPr>
-        <w:spacing w:line="360" w:lineRule="auto"/>
-        <w:rPr>
-          <w:rFonts w:ascii="Arial" w:hAnsi="Arial" w:cs="Arial"/>
-          <w:sz w:val="24"/>
-        </w:rPr>
-      </w:pPr>
-      <w:r>
-        <w:rPr>
-          <w:rFonts w:ascii="Arial" w:hAnsi="Arial" w:cs="Arial"/>
-          <w:sz w:val="24"/>
-        </w:rPr>
-        <w:t>Einstellungsmöglichkeiten</w:t>
-      </w:r>
-    </w:p>
-    <w:p>
-      <w:pPr>
-        <w:pStyle w:val="Listenabsatz"/>
-        <w:numPr>
-          <w:ilvl w:val="1"/>
-          <w:numId w:val="1"/>
-        </w:numPr>
-        <w:spacing w:line="360" w:lineRule="auto"/>
-        <w:rPr>
-          <w:rFonts w:ascii="Arial" w:hAnsi="Arial" w:cs="Arial"/>
-          <w:sz w:val="24"/>
-        </w:rPr>
-      </w:pPr>
-      <w:r>
-        <w:rPr>
-          <w:rFonts w:ascii="Arial" w:hAnsi="Arial" w:cs="Arial"/>
-          <w:sz w:val="24"/>
-        </w:rPr>
-        <w:t>Größe des Spielfelds</w:t>
-      </w:r>
-    </w:p>
-    <w:p>
-      <w:pPr>
-        <w:pStyle w:val="Listenabsatz"/>
-        <w:numPr>
-          <w:ilvl w:val="1"/>
-          <w:numId w:val="1"/>
-        </w:numPr>
-        <w:spacing w:line="360" w:lineRule="auto"/>
-        <w:rPr>
-          <w:rFonts w:ascii="Arial" w:hAnsi="Arial" w:cs="Arial"/>
-          <w:sz w:val="24"/>
-        </w:rPr>
-      </w:pPr>
-      <w:r>
-        <w:rPr>
-          <w:rFonts w:ascii="Arial" w:hAnsi="Arial" w:cs="Arial"/>
-          <w:sz w:val="24"/>
-        </w:rPr>
-        <w:t>Schiffsfarben</w:t>
-      </w:r>
-    </w:p>
-    <w:p>
-      <w:pPr>
-        <w:pStyle w:val="Listenabsatz"/>
-        <w:numPr>
-          <w:ilvl w:val="1"/>
-          <w:numId w:val="1"/>
-        </w:numPr>
-        <w:spacing w:line="360" w:lineRule="auto"/>
-        <w:rPr>
-          <w:rFonts w:ascii="Arial" w:hAnsi="Arial" w:cs="Arial"/>
-          <w:sz w:val="24"/>
-        </w:rPr>
-      </w:pPr>
-      <w:r>
-        <w:rPr>
-          <w:rFonts w:ascii="Arial" w:hAnsi="Arial" w:cs="Arial"/>
-          <w:sz w:val="24"/>
-        </w:rPr>
-        <w:t>Stärke der KI-Gegner:</w:t>
-      </w:r>
-    </w:p>
-    <w:p>
-      <w:pPr>
-        <w:pStyle w:val="Listenabsatz"/>
-        <w:numPr>
-          <w:ilvl w:val="2"/>
-          <w:numId w:val="1"/>
-        </w:numPr>
-        <w:spacing w:line="360" w:lineRule="auto"/>
-        <w:rPr>
-          <w:rFonts w:ascii="Arial" w:hAnsi="Arial" w:cs="Arial"/>
-          <w:sz w:val="24"/>
-        </w:rPr>
-      </w:pPr>
-      <w:r>
-        <w:rPr>
-          <w:rFonts w:ascii="Arial" w:hAnsi="Arial" w:cs="Arial"/>
-          <w:sz w:val="24"/>
-        </w:rPr>
-        <w:t>Leicht: KI-Gegner schießt jedes Mal auf ein zufälliges Feld</w:t>
-      </w:r>
-    </w:p>
-    <w:p>
-      <w:pPr>
-        <w:pStyle w:val="Listenabsatz"/>
-        <w:numPr>
-          <w:ilvl w:val="2"/>
-          <w:numId w:val="1"/>
-        </w:numPr>
-        <w:spacing w:line="360" w:lineRule="auto"/>
-        <w:rPr>
-          <w:rFonts w:ascii="Arial" w:hAnsi="Arial" w:cs="Arial"/>
-          <w:sz w:val="24"/>
-        </w:rPr>
-      </w:pPr>
-      <w:r>
-        <w:rPr>
-          <w:rFonts w:ascii="Arial" w:hAnsi="Arial" w:cs="Arial"/>
-          <w:sz w:val="24"/>
-        </w:rPr>
-        <w:t>Normal: KI-Gegner schießt zunächst zufällig und bei Treffer versucht es das getroffene Schiff komplett zu zerstören</w:t>
-      </w:r>
-    </w:p>
-    <w:p>
-      <w:pPr>
-        <w:pStyle w:val="Listenabsatz"/>
-        <w:numPr>
-          <w:ilvl w:val="1"/>
-          <w:numId w:val="1"/>
-        </w:numPr>
-        <w:spacing w:line="360" w:lineRule="auto"/>
-        <w:rPr>
-          <w:rFonts w:ascii="Arial" w:hAnsi="Arial" w:cs="Arial"/>
-          <w:sz w:val="24"/>
-        </w:rPr>
-      </w:pPr>
-      <w:r>
-        <w:rPr>
-          <w:rFonts w:ascii="Arial" w:hAnsi="Arial" w:cs="Arial"/>
-          <w:sz w:val="24"/>
-        </w:rPr>
-        <w:t>Anzahl der Schiffe pro Schiffstyp</w:t>
-      </w:r>
-    </w:p>
-    <w:p>
-      <w:pPr>
-        <w:pStyle w:val="Listenabsatz"/>
-        <w:numPr>
-          <w:ilvl w:val="1"/>
-          <w:numId w:val="1"/>
-        </w:numPr>
-        <w:spacing w:line="360" w:lineRule="auto"/>
-        <w:rPr>
-          <w:rFonts w:ascii="Arial" w:hAnsi="Arial" w:cs="Arial"/>
-          <w:sz w:val="24"/>
-        </w:rPr>
-      </w:pPr>
-      <w:r>
-        <w:rPr>
-          <w:rFonts w:ascii="Arial" w:hAnsi="Arial" w:cs="Arial"/>
-          <w:sz w:val="24"/>
-        </w:rPr>
-        <w:t>Spielmodus</w:t>
-      </w:r>
-    </w:p>
-    <w:p>
-      <w:pPr>
-        <w:pStyle w:val="Listenabsatz"/>
-        <w:numPr>
-          <w:ilvl w:val="1"/>
-          <w:numId w:val="1"/>
-        </w:numPr>
-        <w:spacing w:line="360" w:lineRule="auto"/>
-        <w:rPr>
-          <w:rFonts w:ascii="Arial" w:hAnsi="Arial" w:cs="Arial"/>
-          <w:sz w:val="24"/>
-        </w:rPr>
-      </w:pPr>
-      <w:r>
-        <w:rPr>
-          <w:rFonts w:ascii="Arial" w:hAnsi="Arial" w:cs="Arial"/>
-          <w:sz w:val="24"/>
-        </w:rPr>
-        <w:t>Rundentimer</w:t>
-      </w:r>
-    </w:p>
-    <w:p>
-      <w:pPr>
-        <w:pStyle w:val="berschrift2"/>
-        <w:spacing w:line="360" w:lineRule="auto"/>
-        <w:rPr>
-          <w:rFonts w:ascii="Arial" w:hAnsi="Arial" w:cs="Arial"/>
-        </w:rPr>
-      </w:pPr>
-      <w:r>
-        <w:rPr>
-          <w:rFonts w:ascii="Arial" w:hAnsi="Arial" w:cs="Arial"/>
-        </w:rPr>
-        <w:t>Wunschkriterien</w:t>
-      </w:r>
-    </w:p>
-    <w:p>
-      <w:pPr>
-        <w:pStyle w:val="Listenabsatz"/>
-        <w:numPr>
-          <w:ilvl w:val="0"/>
-          <w:numId w:val="1"/>
-        </w:numPr>
-        <w:spacing w:line="360" w:lineRule="auto"/>
-        <w:rPr>
-          <w:rFonts w:ascii="Arial" w:hAnsi="Arial" w:cs="Arial"/>
-          <w:sz w:val="24"/>
-        </w:rPr>
-      </w:pPr>
-      <w:r>
-        <w:rPr>
-          <w:rFonts w:ascii="Arial" w:hAnsi="Arial" w:cs="Arial"/>
-          <w:sz w:val="24"/>
-        </w:rPr>
-        <w:t xml:space="preserve">KI-Gegner Stärke </w:t>
-      </w:r>
-      <w:r>
-        <w:rPr>
-          <w:rFonts w:ascii="Arial" w:hAnsi="Arial" w:cs="Arial"/>
-          <w:sz w:val="24"/>
-        </w:rPr>
-        <w:t xml:space="preserve">„Schwer“: </w:t>
-      </w:r>
-    </w:p>
-    <w:p>
-      <w:pPr>
-        <w:pStyle w:val="Listenabsatz"/>
-        <w:numPr>
-          <w:ilvl w:val="0"/>
-          <w:numId w:val="1"/>
-        </w:numPr>
-        <w:spacing w:line="360" w:lineRule="auto"/>
-        <w:rPr>
-          <w:rFonts w:ascii="Arial" w:hAnsi="Arial" w:cs="Arial"/>
-          <w:sz w:val="24"/>
-        </w:rPr>
-      </w:pPr>
-      <w:r>
-        <w:rPr>
-          <w:rFonts w:ascii="Arial" w:hAnsi="Arial" w:cs="Arial"/>
-          <w:sz w:val="24"/>
-        </w:rPr>
-        <w:t>Es soll für bestimmte Schiffstypen Spezialfähigkeiten geben</w:t>
-      </w:r>
-    </w:p>
-    <w:p>
-      <w:pPr>
-        <w:pStyle w:val="Listenabsatz"/>
-        <w:numPr>
-          <w:ilvl w:val="0"/>
-          <w:numId w:val="1"/>
-        </w:numPr>
-        <w:spacing w:line="360" w:lineRule="auto"/>
-        <w:rPr>
-          <w:rFonts w:ascii="Arial" w:hAnsi="Arial" w:cs="Arial"/>
-          <w:sz w:val="24"/>
-        </w:rPr>
-      </w:pPr>
-      <w:r>
-        <w:rPr>
-          <w:rFonts w:ascii="Arial" w:hAnsi="Arial" w:cs="Arial"/>
-          <w:sz w:val="24"/>
-        </w:rPr>
-        <w:t>Es soll eine Auswahl an verschiedenen Munitionstypen geben. Besondere Munition soll begrenzt zur Verfügung stehen</w:t>
-      </w:r>
-    </w:p>
-    <w:p>
-      <w:pPr>
-        <w:pStyle w:val="Listenabsatz"/>
-        <w:numPr>
-          <w:ilvl w:val="0"/>
-          <w:numId w:val="1"/>
-        </w:numPr>
-        <w:spacing w:line="360" w:lineRule="auto"/>
-        <w:rPr>
-          <w:rFonts w:ascii="Arial" w:hAnsi="Arial" w:cs="Arial"/>
-          <w:sz w:val="24"/>
-        </w:rPr>
-      </w:pPr>
-      <w:r>
-        <w:rPr>
-          <w:rFonts w:ascii="Arial" w:hAnsi="Arial" w:cs="Arial"/>
-          <w:sz w:val="24"/>
-        </w:rPr>
-        <w:t>Nach einem Spiel werden Punkte errechnet und mit dem Spielernamen abgespeichert. Diese Highscore-Liste kann im Spielmenü abgerufen werden</w:t>
+        <w:t xml:space="preserve">Nach einem Spiel werden Punkte errechnet und mit dem Spielernamen abgespeichert. Diese </w:t>
+      </w:r>
+      <w:proofErr w:type="spellStart"/>
+      <w:r>
+        <w:rPr>
+          <w:rFonts w:ascii="Arial" w:hAnsi="Arial" w:cs="Arial"/>
+          <w:sz w:val="24"/>
+        </w:rPr>
+        <w:t>Highscore</w:t>
+      </w:r>
+      <w:proofErr w:type="spellEnd"/>
+      <w:r>
+        <w:rPr>
+          <w:rFonts w:ascii="Arial" w:hAnsi="Arial" w:cs="Arial"/>
+          <w:sz w:val="24"/>
+        </w:rPr>
+        <w:t>-Liste kann im Spielmenü abgerufen werden</w:t>
       </w:r>
     </w:p>
     <w:p>

</xml_diff>